<commit_message>
Fix layout of the document
</commit_message>
<xml_diff>
--- a/Source/Manufacturing Software Guidelines.docx
+++ b/Source/Manufacturing Software Guidelines.docx
@@ -10088,12 +10088,7 @@
     </w:p>
     <w:p>
       <w:r>
-        <w:t>He now considers the right and need of the source code of all software sold or distributed free of charge, and therefore not falls within the internal and legal activity of a group nor the national security, to be as free and monetizable</w:t>
-      </w:r>
-      <w:bookmarkStart w:id="8" w:name="_GoBack"/>
-      <w:bookmarkEnd w:id="8"/>
-      <w:r>
-        <w:t xml:space="preserve"> by its producer as the text of a book because of the immutable principle that a code hidden to the public is like a book hidden to the public.</w:t>
+        <w:t>He now considers the right and need of the source code of all software sold or distributed free of charge, and therefore not falls within the internal and legal activity of a group nor the national security, to be as free and monetizable by its producer as the text of a book because of the immutable principle that a code hidden to the public is like a book hidden to the public.</w:t>
       </w:r>
     </w:p>
     <w:p>
@@ -10372,28 +10367,28 @@
       <w:pPr>
         <w:pStyle w:val="Titre1"/>
       </w:pPr>
-      <w:bookmarkStart w:id="9" w:name="_Toc510962829"/>
+      <w:bookmarkStart w:id="8" w:name="_Toc510962829"/>
       <w:r>
         <w:lastRenderedPageBreak/>
         <w:t>Methodology</w:t>
       </w:r>
+      <w:bookmarkEnd w:id="8"/>
+      <w:r>
+        <w:t xml:space="preserve"> </w:t>
+      </w:r>
+    </w:p>
+    <w:p>
+      <w:pPr>
+        <w:pStyle w:val="Titre2"/>
+      </w:pPr>
+      <w:bookmarkStart w:id="9" w:name="_Toc510962830"/>
+      <w:r>
+        <w:t>Agil</w:t>
+      </w:r>
+      <w:r>
+        <w:t>ity</w:t>
+      </w:r>
       <w:bookmarkEnd w:id="9"/>
-      <w:r>
-        <w:t xml:space="preserve"> </w:t>
-      </w:r>
-    </w:p>
-    <w:p>
-      <w:pPr>
-        <w:pStyle w:val="Titre2"/>
-      </w:pPr>
-      <w:bookmarkStart w:id="10" w:name="_Toc510962830"/>
-      <w:r>
-        <w:t>Agil</w:t>
-      </w:r>
-      <w:r>
-        <w:t>ity</w:t>
-      </w:r>
-      <w:bookmarkEnd w:id="10"/>
     </w:p>
     <w:p>
       <w:pPr>
@@ -10403,7 +10398,7 @@
           <w:lang w:eastAsia="fr-FR"/>
         </w:rPr>
       </w:pPr>
-      <w:bookmarkStart w:id="11" w:name="_Toc510962831"/>
+      <w:bookmarkStart w:id="10" w:name="_Toc510962831"/>
       <w:r>
         <w:rPr>
           <w:rFonts w:eastAsia="Times New Roman"/>
@@ -10411,7 +10406,7 @@
         </w:rPr>
         <w:t>Overview</w:t>
       </w:r>
-      <w:bookmarkEnd w:id="11"/>
+      <w:bookmarkEnd w:id="10"/>
     </w:p>
     <w:p>
       <w:pPr>
@@ -10647,7 +10642,7 @@
           <w:lang w:eastAsia="fr-FR"/>
         </w:rPr>
       </w:pPr>
-      <w:bookmarkStart w:id="12" w:name="_Toc510962832"/>
+      <w:bookmarkStart w:id="11" w:name="_Toc510962832"/>
       <w:r>
         <w:rPr>
           <w:rFonts w:eastAsia="Times New Roman"/>
@@ -10655,7 +10650,7 @@
         </w:rPr>
         <w:t>Values</w:t>
       </w:r>
-      <w:bookmarkEnd w:id="12"/>
+      <w:bookmarkEnd w:id="11"/>
     </w:p>
     <w:p>
       <w:pPr>
@@ -10889,7 +10884,7 @@
           <w:lang w:eastAsia="fr-FR"/>
         </w:rPr>
       </w:pPr>
-      <w:bookmarkStart w:id="13" w:name="_Toc510962833"/>
+      <w:bookmarkStart w:id="12" w:name="_Toc510962833"/>
       <w:r>
         <w:rPr>
           <w:rFonts w:eastAsia="Times New Roman"/>
@@ -10898,7 +10893,7 @@
         <w:lastRenderedPageBreak/>
         <w:t>Principles</w:t>
       </w:r>
-      <w:bookmarkEnd w:id="13"/>
+      <w:bookmarkEnd w:id="12"/>
     </w:p>
     <w:p>
       <w:pPr>
@@ -11378,7 +11373,7 @@
           <w:lang w:eastAsia="fr-FR"/>
         </w:rPr>
       </w:pPr>
-      <w:bookmarkStart w:id="14" w:name="_Toc510962834"/>
+      <w:bookmarkStart w:id="13" w:name="_Toc510962834"/>
       <w:r>
         <w:rPr>
           <w:rFonts w:eastAsia="Times New Roman"/>
@@ -11386,7 +11381,7 @@
         </w:rPr>
         <w:t>Viewpoints</w:t>
       </w:r>
-      <w:bookmarkEnd w:id="14"/>
+      <w:bookmarkEnd w:id="13"/>
     </w:p>
     <w:p>
       <w:pPr>
@@ -11665,12 +11660,12 @@
       <w:pPr>
         <w:pStyle w:val="Titre2"/>
       </w:pPr>
-      <w:bookmarkStart w:id="15" w:name="_Toc510962835"/>
+      <w:bookmarkStart w:id="14" w:name="_Toc510962835"/>
       <w:r>
         <w:lastRenderedPageBreak/>
         <w:t>Dichotomy</w:t>
       </w:r>
-      <w:bookmarkEnd w:id="15"/>
+      <w:bookmarkEnd w:id="14"/>
     </w:p>
     <w:p>
       <w:pPr>
@@ -12079,121 +12074,121 @@
       <w:pPr>
         <w:pStyle w:val="Titre2"/>
       </w:pPr>
-      <w:bookmarkStart w:id="16" w:name="_Toc510962836"/>
+      <w:bookmarkStart w:id="15" w:name="_Toc510962836"/>
       <w:r>
         <w:lastRenderedPageBreak/>
         <w:t>Documentation</w:t>
       </w:r>
+      <w:bookmarkEnd w:id="15"/>
+    </w:p>
+    <w:p>
+      <w:pPr>
+        <w:pStyle w:val="Titre3"/>
+      </w:pPr>
+      <w:bookmarkStart w:id="16" w:name="_Toc510962837"/>
+      <w:r>
+        <w:t>Guidelines</w:t>
+      </w:r>
       <w:bookmarkEnd w:id="16"/>
     </w:p>
     <w:p>
+      <w:r>
+        <w:t>Software guidelines are the rules that define how to create applications.</w:t>
+      </w:r>
+    </w:p>
+    <w:p>
+      <w:r>
+        <w:rPr>
+          <w:spacing w:val="-2"/>
+        </w:rPr>
+        <w:t>« Programming Guidelines » indicates technical and structural</w:t>
+      </w:r>
+      <w:r>
+        <w:t xml:space="preserve"> means used for the production. </w:t>
+      </w:r>
+    </w:p>
+    <w:p>
+      <w:r>
+        <w:t>« Methodology Guidelines » indicates executive and functional processes.</w:t>
+      </w:r>
+    </w:p>
+    <w:p>
+      <w:r>
+        <w:t xml:space="preserve">Some others can be made like for user </w:t>
+      </w:r>
+      <w:proofErr w:type="gramStart"/>
+      <w:r>
+        <w:t>interfaces that is</w:t>
+      </w:r>
+      <w:proofErr w:type="gramEnd"/>
+      <w:r>
+        <w:t xml:space="preserve"> included this guide</w:t>
+      </w:r>
+      <w:r>
+        <w:t xml:space="preserve">, </w:t>
+      </w:r>
+      <w:r>
+        <w:t xml:space="preserve">for user experience </w:t>
+      </w:r>
+      <w:r>
+        <w:t xml:space="preserve">or </w:t>
+      </w:r>
+      <w:r>
+        <w:t xml:space="preserve">for </w:t>
+      </w:r>
+      <w:r>
+        <w:t>robots specificities.</w:t>
+      </w:r>
+    </w:p>
+    <w:p>
+      <w:r>
+        <w:t>They both take part in the « Manufacturing Software Guidelines » package.</w:t>
+      </w:r>
+    </w:p>
+    <w:p>
+      <w:r>
+        <w:t>They are used to establish documents related to a specific project.</w:t>
+      </w:r>
+    </w:p>
+    <w:p>
+      <w:pPr>
+        <w:jc w:val="left"/>
+      </w:pPr>
+      <w:r>
+        <w:t>The d</w:t>
+      </w:r>
+      <w:r>
+        <w:rPr>
+          <w:spacing w:val="-2"/>
+        </w:rPr>
+        <w:t>evelopment guidelines</w:t>
+      </w:r>
+      <w:r>
+        <w:t xml:space="preserve"> should be used with consistency within an organization.</w:t>
+      </w:r>
+    </w:p>
+    <w:p>
+      <w:pPr>
+        <w:jc w:val="left"/>
+      </w:pPr>
+      <w:r>
+        <w:t>The methodology guidelines may vary depending on the needs.</w:t>
+      </w:r>
+    </w:p>
+    <w:p>
+      <w:r>
+        <w:t xml:space="preserve">The nomenclature set forth below is currently used by the author. </w:t>
+      </w:r>
+    </w:p>
+    <w:p>
       <w:pPr>
         <w:pStyle w:val="Titre3"/>
       </w:pPr>
-      <w:bookmarkStart w:id="17" w:name="_Toc510962837"/>
-      <w:r>
-        <w:t>Guidelines</w:t>
+      <w:bookmarkStart w:id="17" w:name="_Toc510962838"/>
+      <w:r>
+        <w:t>Global specification</w:t>
       </w:r>
       <w:bookmarkEnd w:id="17"/>
-    </w:p>
-    <w:p>
-      <w:r>
-        <w:t>Software guidelines are the rules that define how to create applications.</w:t>
-      </w:r>
-    </w:p>
-    <w:p>
-      <w:r>
-        <w:rPr>
-          <w:spacing w:val="-2"/>
-        </w:rPr>
-        <w:t>« Programming Guidelines » indicates technical and structural</w:t>
-      </w:r>
-      <w:r>
-        <w:t xml:space="preserve"> means used for the production. </w:t>
-      </w:r>
-    </w:p>
-    <w:p>
-      <w:r>
-        <w:t>« Methodology Guidelines » indicates executive and functional processes.</w:t>
-      </w:r>
-    </w:p>
-    <w:p>
-      <w:r>
-        <w:t xml:space="preserve">Some others can be made like for user </w:t>
-      </w:r>
-      <w:proofErr w:type="gramStart"/>
-      <w:r>
-        <w:t>interfaces that is</w:t>
-      </w:r>
-      <w:proofErr w:type="gramEnd"/>
-      <w:r>
-        <w:t xml:space="preserve"> included this guide</w:t>
-      </w:r>
-      <w:r>
-        <w:t xml:space="preserve">, </w:t>
-      </w:r>
-      <w:r>
-        <w:t xml:space="preserve">for user experience </w:t>
-      </w:r>
-      <w:r>
-        <w:t xml:space="preserve">or </w:t>
-      </w:r>
-      <w:r>
-        <w:t xml:space="preserve">for </w:t>
-      </w:r>
-      <w:r>
-        <w:t>robots specificities.</w:t>
-      </w:r>
-    </w:p>
-    <w:p>
-      <w:r>
-        <w:t>They both take part in the « Manufacturing Software Guidelines » package.</w:t>
-      </w:r>
-    </w:p>
-    <w:p>
-      <w:r>
-        <w:t>They are used to establish documents related to a specific project.</w:t>
-      </w:r>
-    </w:p>
-    <w:p>
-      <w:pPr>
-        <w:jc w:val="left"/>
-      </w:pPr>
-      <w:r>
-        <w:t>The d</w:t>
-      </w:r>
-      <w:r>
-        <w:rPr>
-          <w:spacing w:val="-2"/>
-        </w:rPr>
-        <w:t>evelopment guidelines</w:t>
-      </w:r>
-      <w:r>
-        <w:t xml:space="preserve"> should be used with consistency within an organization.</w:t>
-      </w:r>
-    </w:p>
-    <w:p>
-      <w:pPr>
-        <w:jc w:val="left"/>
-      </w:pPr>
-      <w:r>
-        <w:t>The methodology guidelines may vary depending on the needs.</w:t>
-      </w:r>
-    </w:p>
-    <w:p>
-      <w:r>
-        <w:t xml:space="preserve">The nomenclature set forth below is currently used by the author. </w:t>
-      </w:r>
-    </w:p>
-    <w:p>
-      <w:pPr>
-        <w:pStyle w:val="Titre3"/>
-      </w:pPr>
-      <w:bookmarkStart w:id="18" w:name="_Toc510962838"/>
-      <w:r>
-        <w:t>Global specification</w:t>
-      </w:r>
-      <w:bookmarkEnd w:id="18"/>
     </w:p>
     <w:p>
       <w:r>
@@ -12294,11 +12289,11 @@
       <w:pPr>
         <w:pStyle w:val="Titre3"/>
       </w:pPr>
-      <w:bookmarkStart w:id="19" w:name="_Toc510962839"/>
+      <w:bookmarkStart w:id="18" w:name="_Toc510962839"/>
       <w:r>
         <w:t>Overall realization</w:t>
       </w:r>
-      <w:bookmarkEnd w:id="19"/>
+      <w:bookmarkEnd w:id="18"/>
     </w:p>
     <w:p>
       <w:r>
@@ -12399,12 +12394,12 @@
       <w:pPr>
         <w:pStyle w:val="Titre3"/>
       </w:pPr>
-      <w:bookmarkStart w:id="20" w:name="_Toc510962840"/>
+      <w:bookmarkStart w:id="19" w:name="_Toc510962840"/>
       <w:r>
         <w:lastRenderedPageBreak/>
         <w:t>High-level design for functions</w:t>
       </w:r>
-      <w:bookmarkEnd w:id="20"/>
+      <w:bookmarkEnd w:id="19"/>
     </w:p>
     <w:p>
       <w:r>
@@ -12471,11 +12466,11 @@
       <w:pPr>
         <w:pStyle w:val="Titre3"/>
       </w:pPr>
-      <w:bookmarkStart w:id="21" w:name="_Toc510962841"/>
+      <w:bookmarkStart w:id="20" w:name="_Toc510962841"/>
       <w:r>
         <w:t>Low-level design for structures</w:t>
       </w:r>
-      <w:bookmarkEnd w:id="21"/>
+      <w:bookmarkEnd w:id="20"/>
     </w:p>
     <w:p>
       <w:r>
@@ -12584,11 +12579,11 @@
       <w:pPr>
         <w:pStyle w:val="Titre3"/>
       </w:pPr>
-      <w:bookmarkStart w:id="22" w:name="_Toc510962842"/>
+      <w:bookmarkStart w:id="21" w:name="_Toc510962842"/>
       <w:r>
         <w:t>User documentation</w:t>
       </w:r>
-      <w:bookmarkEnd w:id="22"/>
+      <w:bookmarkEnd w:id="21"/>
     </w:p>
     <w:p>
       <w:r>
@@ -12641,11 +12636,11 @@
       <w:pPr>
         <w:pStyle w:val="Titre3"/>
       </w:pPr>
-      <w:bookmarkStart w:id="23" w:name="_Toc510962843"/>
+      <w:bookmarkStart w:id="22" w:name="_Toc510962843"/>
       <w:r>
         <w:t>Time tracking stages</w:t>
       </w:r>
-      <w:bookmarkEnd w:id="23"/>
+      <w:bookmarkEnd w:id="22"/>
     </w:p>
     <w:p>
       <w:pPr>
@@ -12781,87 +12776,87 @@
       <w:pPr>
         <w:pStyle w:val="Titre2"/>
       </w:pPr>
-      <w:bookmarkStart w:id="24" w:name="_Toc510962844"/>
+      <w:bookmarkStart w:id="23" w:name="_Toc510962844"/>
       <w:r>
         <w:lastRenderedPageBreak/>
         <w:t>Modeling</w:t>
       </w:r>
+      <w:bookmarkEnd w:id="23"/>
+    </w:p>
+    <w:p>
+      <w:pPr>
+        <w:rPr>
+          <w:lang w:bidi="ar-SA"/>
+        </w:rPr>
+      </w:pPr>
+      <w:r>
+        <w:rPr>
+          <w:lang w:bidi="ar-SA"/>
+        </w:rPr>
+        <w:t>Whether thanked or represented, models precede, underlie, document and validate the production of software of quality.</w:t>
+      </w:r>
+    </w:p>
+    <w:p>
+      <w:pPr>
+        <w:rPr>
+          <w:lang w:bidi="ar-SA"/>
+        </w:rPr>
+      </w:pPr>
+      <w:r>
+        <w:rPr>
+          <w:lang w:bidi="ar-SA"/>
+        </w:rPr>
+        <w:t>The use of relational and object-oriented modeling brings simplicity, clarity and modularity in the conceptual representation of real things.</w:t>
+      </w:r>
+    </w:p>
+    <w:p>
+      <w:pPr>
+        <w:rPr>
+          <w:lang w:bidi="ar-SA"/>
+        </w:rPr>
+      </w:pPr>
+      <w:r>
+        <w:rPr>
+          <w:lang w:bidi="ar-SA"/>
+        </w:rPr>
+        <w:t>Ordisoftware™ usually uses the Entity–relationship model and the UML standard to specify and visualize structures, functions and interactions of systems.</w:t>
+      </w:r>
+    </w:p>
+    <w:p>
+      <w:pPr>
+        <w:rPr>
+          <w:lang w:bidi="ar-SA"/>
+        </w:rPr>
+      </w:pPr>
+      <w:r>
+        <w:rPr>
+          <w:lang w:bidi="ar-SA"/>
+        </w:rPr>
+        <w:t>To obtain the desired result, the modeling and the implementation are continuously set in correspondence.</w:t>
+      </w:r>
+    </w:p>
+    <w:p>
+      <w:pPr>
+        <w:rPr>
+          <w:lang w:bidi="ar-SA"/>
+        </w:rPr>
+      </w:pPr>
+      <w:r>
+        <w:rPr>
+          <w:lang w:bidi="ar-SA"/>
+        </w:rPr>
+        <w:t>The constant review of models and code, associated with the refactoring, are essential methods to success.</w:t>
+      </w:r>
+    </w:p>
+    <w:p>
+      <w:pPr>
+        <w:pStyle w:val="Titre2"/>
+      </w:pPr>
+      <w:bookmarkStart w:id="24" w:name="_Toc510962845"/>
+      <w:r>
+        <w:t>Ecosystem</w:t>
+      </w:r>
       <w:bookmarkEnd w:id="24"/>
-    </w:p>
-    <w:p>
-      <w:pPr>
-        <w:rPr>
-          <w:lang w:bidi="ar-SA"/>
-        </w:rPr>
-      </w:pPr>
-      <w:r>
-        <w:rPr>
-          <w:lang w:bidi="ar-SA"/>
-        </w:rPr>
-        <w:t>Whether thanked or represented, models precede, underlie, document and validate the production of software of quality.</w:t>
-      </w:r>
-    </w:p>
-    <w:p>
-      <w:pPr>
-        <w:rPr>
-          <w:lang w:bidi="ar-SA"/>
-        </w:rPr>
-      </w:pPr>
-      <w:r>
-        <w:rPr>
-          <w:lang w:bidi="ar-SA"/>
-        </w:rPr>
-        <w:t>The use of relational and object-oriented modeling brings simplicity, clarity and modularity in the conceptual representation of real things.</w:t>
-      </w:r>
-    </w:p>
-    <w:p>
-      <w:pPr>
-        <w:rPr>
-          <w:lang w:bidi="ar-SA"/>
-        </w:rPr>
-      </w:pPr>
-      <w:r>
-        <w:rPr>
-          <w:lang w:bidi="ar-SA"/>
-        </w:rPr>
-        <w:t>Ordisoftware™ usually uses the Entity–relationship model and the UML standard to specify and visualize structures, functions and interactions of systems.</w:t>
-      </w:r>
-    </w:p>
-    <w:p>
-      <w:pPr>
-        <w:rPr>
-          <w:lang w:bidi="ar-SA"/>
-        </w:rPr>
-      </w:pPr>
-      <w:r>
-        <w:rPr>
-          <w:lang w:bidi="ar-SA"/>
-        </w:rPr>
-        <w:t>To obtain the desired result, the modeling and the implementation are continuously set in correspondence.</w:t>
-      </w:r>
-    </w:p>
-    <w:p>
-      <w:pPr>
-        <w:rPr>
-          <w:lang w:bidi="ar-SA"/>
-        </w:rPr>
-      </w:pPr>
-      <w:r>
-        <w:rPr>
-          <w:lang w:bidi="ar-SA"/>
-        </w:rPr>
-        <w:t>The constant review of models and code, associated with the refactoring, are essential methods to success.</w:t>
-      </w:r>
-    </w:p>
-    <w:p>
-      <w:pPr>
-        <w:pStyle w:val="Titre2"/>
-      </w:pPr>
-      <w:bookmarkStart w:id="25" w:name="_Toc510962845"/>
-      <w:r>
-        <w:t>Ecosystem</w:t>
-      </w:r>
-      <w:bookmarkEnd w:id="25"/>
     </w:p>
     <w:p>
       <w:pPr>
@@ -13371,115 +13366,115 @@
       <w:pPr>
         <w:pStyle w:val="Titre1"/>
       </w:pPr>
-      <w:bookmarkStart w:id="26" w:name="_Toc510962846"/>
+      <w:bookmarkStart w:id="25" w:name="_Toc510962846"/>
       <w:r>
         <w:lastRenderedPageBreak/>
         <w:t>Programming</w:t>
       </w:r>
+      <w:bookmarkEnd w:id="25"/>
+    </w:p>
+    <w:p>
+      <w:pPr>
+        <w:pStyle w:val="Titre2"/>
+      </w:pPr>
+      <w:bookmarkStart w:id="26" w:name="_Toc510962847"/>
+      <w:r>
+        <w:t>T</w:t>
+      </w:r>
+      <w:r>
+        <w:t>ools</w:t>
+      </w:r>
       <w:bookmarkEnd w:id="26"/>
     </w:p>
     <w:p>
       <w:pPr>
-        <w:pStyle w:val="Titre2"/>
-      </w:pPr>
-      <w:bookmarkStart w:id="27" w:name="_Toc510962847"/>
-      <w:r>
-        <w:t>T</w:t>
-      </w:r>
-      <w:r>
-        <w:t>ools</w:t>
+        <w:spacing w:after="80"/>
+        <w:rPr>
+          <w:lang w:bidi="ar-SA"/>
+        </w:rPr>
+      </w:pPr>
+      <w:r>
+        <w:rPr>
+          <w:lang w:bidi="ar-SA"/>
+        </w:rPr>
+        <w:t xml:space="preserve">The author currently uses the following </w:t>
+      </w:r>
+      <w:r>
+        <w:rPr>
+          <w:lang w:bidi="ar-SA"/>
+        </w:rPr>
+        <w:t xml:space="preserve">tools </w:t>
+      </w:r>
+      <w:r>
+        <w:rPr>
+          <w:lang w:bidi="ar-SA"/>
+        </w:rPr>
+        <w:t>to work</w:t>
+      </w:r>
+      <w:r>
+        <w:rPr>
+          <w:lang w:bidi="ar-SA"/>
+        </w:rPr>
+        <w:t xml:space="preserve"> on a</w:t>
+      </w:r>
+      <w:r>
+        <w:rPr>
+          <w:lang w:bidi="ar-SA"/>
+        </w:rPr>
+        <w:t>n assembled</w:t>
+      </w:r>
+      <w:r>
+        <w:rPr>
+          <w:lang w:bidi="ar-SA"/>
+        </w:rPr>
+        <w:t xml:space="preserve"> </w:t>
+      </w:r>
+      <w:r>
+        <w:rPr>
+          <w:lang w:bidi="ar-SA"/>
+        </w:rPr>
+        <w:t xml:space="preserve">midrange </w:t>
+      </w:r>
+      <w:r>
+        <w:rPr>
+          <w:lang w:bidi="ar-SA"/>
+        </w:rPr>
+        <w:t>PC.</w:t>
+      </w:r>
+    </w:p>
+    <w:p>
+      <w:pPr>
+        <w:spacing w:after="80"/>
+        <w:rPr>
+          <w:lang w:bidi="ar-SA"/>
+        </w:rPr>
+      </w:pPr>
+      <w:proofErr w:type="gramStart"/>
+      <w:r>
+        <w:rPr>
+          <w:lang w:bidi="ar-SA"/>
+        </w:rPr>
+        <w:t>These was</w:t>
+      </w:r>
+      <w:proofErr w:type="gramEnd"/>
+      <w:r>
+        <w:rPr>
+          <w:lang w:bidi="ar-SA"/>
+        </w:rPr>
+        <w:t xml:space="preserve"> a selection of what he personally found actually the best for him.</w:t>
+      </w:r>
+    </w:p>
+    <w:p>
+      <w:pPr>
+        <w:pStyle w:val="Titre3"/>
+      </w:pPr>
+      <w:bookmarkStart w:id="27" w:name="_Toc462485244"/>
+      <w:bookmarkStart w:id="28" w:name="_Toc510962848"/>
+      <w:r>
+        <w:t>Operating System</w:t>
       </w:r>
       <w:bookmarkEnd w:id="27"/>
-    </w:p>
-    <w:p>
-      <w:pPr>
-        <w:spacing w:after="80"/>
-        <w:rPr>
-          <w:lang w:bidi="ar-SA"/>
-        </w:rPr>
-      </w:pPr>
-      <w:r>
-        <w:rPr>
-          <w:lang w:bidi="ar-SA"/>
-        </w:rPr>
-        <w:t xml:space="preserve">The author currently uses the following </w:t>
-      </w:r>
-      <w:r>
-        <w:rPr>
-          <w:lang w:bidi="ar-SA"/>
-        </w:rPr>
-        <w:t xml:space="preserve">tools </w:t>
-      </w:r>
-      <w:r>
-        <w:rPr>
-          <w:lang w:bidi="ar-SA"/>
-        </w:rPr>
-        <w:t>to work</w:t>
-      </w:r>
-      <w:r>
-        <w:rPr>
-          <w:lang w:bidi="ar-SA"/>
-        </w:rPr>
-        <w:t xml:space="preserve"> on a</w:t>
-      </w:r>
-      <w:r>
-        <w:rPr>
-          <w:lang w:bidi="ar-SA"/>
-        </w:rPr>
-        <w:t>n assembled</w:t>
-      </w:r>
-      <w:r>
-        <w:rPr>
-          <w:lang w:bidi="ar-SA"/>
-        </w:rPr>
-        <w:t xml:space="preserve"> </w:t>
-      </w:r>
-      <w:r>
-        <w:rPr>
-          <w:lang w:bidi="ar-SA"/>
-        </w:rPr>
-        <w:t xml:space="preserve">midrange </w:t>
-      </w:r>
-      <w:r>
-        <w:rPr>
-          <w:lang w:bidi="ar-SA"/>
-        </w:rPr>
-        <w:t>PC.</w:t>
-      </w:r>
-    </w:p>
-    <w:p>
-      <w:pPr>
-        <w:spacing w:after="80"/>
-        <w:rPr>
-          <w:lang w:bidi="ar-SA"/>
-        </w:rPr>
-      </w:pPr>
-      <w:proofErr w:type="gramStart"/>
-      <w:r>
-        <w:rPr>
-          <w:lang w:bidi="ar-SA"/>
-        </w:rPr>
-        <w:t>These was</w:t>
-      </w:r>
-      <w:proofErr w:type="gramEnd"/>
-      <w:r>
-        <w:rPr>
-          <w:lang w:bidi="ar-SA"/>
-        </w:rPr>
-        <w:t xml:space="preserve"> a selection of what he personally found actually the best for him.</w:t>
-      </w:r>
-    </w:p>
-    <w:p>
-      <w:pPr>
-        <w:pStyle w:val="Titre3"/>
-      </w:pPr>
-      <w:bookmarkStart w:id="28" w:name="_Toc462485244"/>
-      <w:bookmarkStart w:id="29" w:name="_Toc510962848"/>
-      <w:r>
-        <w:t>Operating System</w:t>
-      </w:r>
       <w:bookmarkEnd w:id="28"/>
-      <w:bookmarkEnd w:id="29"/>
     </w:p>
     <w:p>
       <w:pPr>
@@ -13519,12 +13514,12 @@
       <w:pPr>
         <w:pStyle w:val="Titre3"/>
       </w:pPr>
-      <w:bookmarkStart w:id="30" w:name="_Toc510962849"/>
-      <w:bookmarkStart w:id="31" w:name="_Toc462485245"/>
+      <w:bookmarkStart w:id="29" w:name="_Toc510962849"/>
+      <w:bookmarkStart w:id="30" w:name="_Toc462485245"/>
       <w:r>
         <w:t>File manager</w:t>
       </w:r>
-      <w:bookmarkEnd w:id="30"/>
+      <w:bookmarkEnd w:id="29"/>
     </w:p>
     <w:p>
       <w:pPr>
@@ -13552,11 +13547,11 @@
       <w:pPr>
         <w:pStyle w:val="Titre3"/>
       </w:pPr>
-      <w:bookmarkStart w:id="32" w:name="_Toc510962850"/>
+      <w:bookmarkStart w:id="31" w:name="_Toc510962850"/>
       <w:r>
         <w:t>Backup manager</w:t>
       </w:r>
-      <w:bookmarkEnd w:id="32"/>
+      <w:bookmarkEnd w:id="31"/>
     </w:p>
     <w:p>
       <w:pPr>
@@ -13696,14 +13691,14 @@
       <w:pPr>
         <w:pStyle w:val="Titre3"/>
       </w:pPr>
-      <w:bookmarkStart w:id="33" w:name="_Toc462485250"/>
-      <w:bookmarkStart w:id="34" w:name="_Toc510962851"/>
-      <w:bookmarkStart w:id="35" w:name="_Toc462485252"/>
+      <w:bookmarkStart w:id="32" w:name="_Toc462485250"/>
+      <w:bookmarkStart w:id="33" w:name="_Toc510962851"/>
+      <w:bookmarkStart w:id="34" w:name="_Toc462485252"/>
       <w:r>
         <w:t>Source control</w:t>
       </w:r>
+      <w:bookmarkEnd w:id="32"/>
       <w:bookmarkEnd w:id="33"/>
-      <w:bookmarkEnd w:id="34"/>
     </w:p>
     <w:p>
       <w:pPr>
@@ -13808,18 +13803,18 @@
       <w:pPr>
         <w:pStyle w:val="Titre3"/>
       </w:pPr>
-      <w:bookmarkStart w:id="36" w:name="_Toc462485246"/>
-      <w:bookmarkStart w:id="37" w:name="_Toc510962852"/>
-      <w:bookmarkEnd w:id="31"/>
+      <w:bookmarkStart w:id="35" w:name="_Toc462485246"/>
+      <w:bookmarkStart w:id="36" w:name="_Toc510962852"/>
+      <w:bookmarkEnd w:id="30"/>
+      <w:bookmarkEnd w:id="34"/>
+      <w:r>
+        <w:t>T</w:t>
+      </w:r>
+      <w:r>
+        <w:t>ext editor</w:t>
+      </w:r>
       <w:bookmarkEnd w:id="35"/>
-      <w:r>
-        <w:t>T</w:t>
-      </w:r>
-      <w:r>
-        <w:t>ext editor</w:t>
-      </w:r>
       <w:bookmarkEnd w:id="36"/>
-      <w:bookmarkEnd w:id="37"/>
     </w:p>
     <w:p>
       <w:pPr>
@@ -13828,7 +13823,7 @@
           <w:rStyle w:val="Lienhypertexte"/>
         </w:rPr>
       </w:pPr>
-      <w:bookmarkStart w:id="38" w:name="_Toc462485247"/>
+      <w:bookmarkStart w:id="37" w:name="_Toc462485247"/>
       <w:r>
         <w:t xml:space="preserve">Notepad2-mod </w:t>
       </w:r>
@@ -13854,12 +13849,12 @@
       <w:pPr>
         <w:pStyle w:val="Titre3"/>
       </w:pPr>
-      <w:bookmarkStart w:id="39" w:name="_Toc510962853"/>
+      <w:bookmarkStart w:id="38" w:name="_Toc510962853"/>
       <w:r>
         <w:t>Word processor</w:t>
       </w:r>
+      <w:bookmarkEnd w:id="37"/>
       <w:bookmarkEnd w:id="38"/>
-      <w:bookmarkEnd w:id="39"/>
     </w:p>
     <w:p>
       <w:pPr>
@@ -13978,12 +13973,12 @@
       <w:pPr>
         <w:pStyle w:val="Titre3"/>
       </w:pPr>
-      <w:bookmarkStart w:id="40" w:name="_Toc510962854"/>
-      <w:bookmarkStart w:id="41" w:name="_Toc462485248"/>
+      <w:bookmarkStart w:id="39" w:name="_Toc510962854"/>
+      <w:bookmarkStart w:id="40" w:name="_Toc462485248"/>
       <w:r>
         <w:t>Spreadsheet</w:t>
       </w:r>
-      <w:bookmarkEnd w:id="40"/>
+      <w:bookmarkEnd w:id="39"/>
       <w:r>
         <w:t xml:space="preserve"> </w:t>
       </w:r>
@@ -14021,13 +14016,13 @@
       <w:pPr>
         <w:pStyle w:val="Titre3"/>
       </w:pPr>
-      <w:bookmarkStart w:id="42" w:name="_Toc510962855"/>
+      <w:bookmarkStart w:id="41" w:name="_Toc510962855"/>
       <w:r>
         <w:lastRenderedPageBreak/>
         <w:t>Image processor</w:t>
       </w:r>
+      <w:bookmarkEnd w:id="40"/>
       <w:bookmarkEnd w:id="41"/>
-      <w:bookmarkEnd w:id="42"/>
     </w:p>
     <w:p>
       <w:pPr>
@@ -14142,13 +14137,13 @@
       <w:pPr>
         <w:pStyle w:val="Titre3"/>
       </w:pPr>
-      <w:bookmarkStart w:id="43" w:name="_Toc462485249"/>
-      <w:bookmarkStart w:id="44" w:name="_Toc510962856"/>
+      <w:bookmarkStart w:id="42" w:name="_Toc462485249"/>
+      <w:bookmarkStart w:id="43" w:name="_Toc510962856"/>
       <w:r>
         <w:t>Diagram designer</w:t>
       </w:r>
+      <w:bookmarkEnd w:id="42"/>
       <w:bookmarkEnd w:id="43"/>
-      <w:bookmarkEnd w:id="44"/>
     </w:p>
     <w:p>
       <w:pPr>
@@ -14189,16 +14184,16 @@
       <w:pPr>
         <w:pStyle w:val="Titre3"/>
       </w:pPr>
-      <w:bookmarkStart w:id="45" w:name="_Toc462485251"/>
-      <w:bookmarkStart w:id="46" w:name="_Toc510962857"/>
+      <w:bookmarkStart w:id="44" w:name="_Toc462485251"/>
+      <w:bookmarkStart w:id="45" w:name="_Toc510962857"/>
       <w:r>
         <w:t xml:space="preserve">Agile </w:t>
       </w:r>
+      <w:bookmarkEnd w:id="44"/>
+      <w:r>
+        <w:t>storyboard</w:t>
+      </w:r>
       <w:bookmarkEnd w:id="45"/>
-      <w:r>
-        <w:t>storyboard</w:t>
-      </w:r>
-      <w:bookmarkEnd w:id="46"/>
     </w:p>
     <w:p>
       <w:pPr>
@@ -14236,11 +14231,11 @@
       <w:pPr>
         <w:pStyle w:val="Titre3"/>
       </w:pPr>
-      <w:bookmarkStart w:id="47" w:name="_Toc510962858"/>
+      <w:bookmarkStart w:id="46" w:name="_Toc510962858"/>
       <w:r>
         <w:t>Time tracking</w:t>
       </w:r>
-      <w:bookmarkEnd w:id="47"/>
+      <w:bookmarkEnd w:id="46"/>
     </w:p>
     <w:p>
       <w:pPr>
@@ -14283,19 +14278,19 @@
       <w:pPr>
         <w:pStyle w:val="Titre3"/>
       </w:pPr>
-      <w:bookmarkStart w:id="48" w:name="_Toc462485253"/>
-      <w:bookmarkStart w:id="49" w:name="_Toc510962859"/>
+      <w:bookmarkStart w:id="47" w:name="_Toc462485253"/>
+      <w:bookmarkStart w:id="48" w:name="_Toc510962859"/>
       <w:r>
         <w:t xml:space="preserve">Integrated </w:t>
       </w:r>
       <w:r>
         <w:t xml:space="preserve">Development </w:t>
       </w:r>
+      <w:bookmarkEnd w:id="47"/>
+      <w:r>
+        <w:t>Environment</w:t>
+      </w:r>
       <w:bookmarkEnd w:id="48"/>
-      <w:r>
-        <w:t>Environment</w:t>
-      </w:r>
-      <w:bookmarkEnd w:id="49"/>
     </w:p>
     <w:p>
       <w:pPr>
@@ -14354,7 +14349,7 @@
       <w:pPr>
         <w:pStyle w:val="Titre5"/>
       </w:pPr>
-      <w:bookmarkStart w:id="50" w:name="_Toc462485254"/>
+      <w:bookmarkStart w:id="49" w:name="_Toc462485254"/>
       <w:r>
         <w:t xml:space="preserve">Visual Studio </w:t>
       </w:r>
@@ -14364,7 +14359,7 @@
       <w:r>
         <w:t>xtensions</w:t>
       </w:r>
-      <w:bookmarkEnd w:id="50"/>
+      <w:bookmarkEnd w:id="49"/>
     </w:p>
     <w:p>
       <w:pPr>
@@ -14697,12 +14692,12 @@
       <w:pPr>
         <w:pStyle w:val="Titre3"/>
       </w:pPr>
-      <w:bookmarkStart w:id="51" w:name="_Toc510962860"/>
+      <w:bookmarkStart w:id="50" w:name="_Toc510962860"/>
       <w:r>
         <w:lastRenderedPageBreak/>
         <w:t>Database</w:t>
       </w:r>
-      <w:bookmarkEnd w:id="51"/>
+      <w:bookmarkEnd w:id="50"/>
     </w:p>
     <w:p>
       <w:pPr>
@@ -14827,11 +14822,11 @@
       <w:pPr>
         <w:pStyle w:val="Titre3"/>
       </w:pPr>
-      <w:bookmarkStart w:id="52" w:name="_Toc510962861"/>
+      <w:bookmarkStart w:id="51" w:name="_Toc510962861"/>
       <w:r>
         <w:t>Comments generator</w:t>
       </w:r>
-      <w:bookmarkEnd w:id="52"/>
+      <w:bookmarkEnd w:id="51"/>
     </w:p>
     <w:p>
       <w:pPr>
@@ -14869,13 +14864,13 @@
       <w:pPr>
         <w:pStyle w:val="Titre3"/>
       </w:pPr>
-      <w:bookmarkStart w:id="53" w:name="_Toc462485255"/>
-      <w:bookmarkStart w:id="54" w:name="_Toc510962862"/>
+      <w:bookmarkStart w:id="52" w:name="_Toc462485255"/>
+      <w:bookmarkStart w:id="53" w:name="_Toc510962862"/>
       <w:r>
         <w:t>Documentation generator</w:t>
       </w:r>
+      <w:bookmarkEnd w:id="52"/>
       <w:bookmarkEnd w:id="53"/>
-      <w:bookmarkEnd w:id="54"/>
     </w:p>
     <w:p>
       <w:pPr>
@@ -14913,16 +14908,16 @@
       <w:pPr>
         <w:pStyle w:val="Titre3"/>
       </w:pPr>
-      <w:bookmarkStart w:id="55" w:name="_Toc462485256"/>
-      <w:bookmarkStart w:id="56" w:name="_Toc510962863"/>
+      <w:bookmarkStart w:id="54" w:name="_Toc462485256"/>
+      <w:bookmarkStart w:id="55" w:name="_Toc510962863"/>
       <w:r>
         <w:t xml:space="preserve">Setup </w:t>
       </w:r>
       <w:r>
         <w:t>packager</w:t>
       </w:r>
+      <w:bookmarkEnd w:id="54"/>
       <w:bookmarkEnd w:id="55"/>
-      <w:bookmarkEnd w:id="56"/>
     </w:p>
     <w:p>
       <w:pPr>
@@ -14983,12 +14978,12 @@
       <w:pPr>
         <w:pStyle w:val="Titre2"/>
       </w:pPr>
-      <w:bookmarkStart w:id="57" w:name="_Toc510962864"/>
+      <w:bookmarkStart w:id="56" w:name="_Toc510962864"/>
       <w:r>
         <w:lastRenderedPageBreak/>
         <w:t>Paths</w:t>
       </w:r>
-      <w:bookmarkEnd w:id="57"/>
+      <w:bookmarkEnd w:id="56"/>
     </w:p>
     <w:p>
       <w:pPr>
@@ -15027,20 +15022,46 @@
       <w:pPr>
         <w:pStyle w:val="Titre2"/>
       </w:pPr>
-      <w:bookmarkStart w:id="58" w:name="_Toc510962865"/>
+      <w:bookmarkStart w:id="57" w:name="_Toc510962865"/>
       <w:r>
         <w:lastRenderedPageBreak/>
         <w:t>Naming</w:t>
       </w:r>
+      <w:bookmarkEnd w:id="57"/>
+    </w:p>
+    <w:p>
+      <w:pPr>
+        <w:pStyle w:val="Titre3"/>
+      </w:pPr>
+      <w:bookmarkStart w:id="58" w:name="_Toc510962866"/>
+      <w:r>
+        <w:t>File</w:t>
+      </w:r>
+      <w:r>
+        <w:t>s</w:t>
+      </w:r>
       <w:bookmarkEnd w:id="58"/>
     </w:p>
     <w:p>
       <w:pPr>
+        <w:rPr>
+          <w:lang w:bidi="ar-SA"/>
+        </w:rPr>
+      </w:pPr>
+      <w:r>
+        <w:rPr>
+          <w:lang w:bidi="ar-SA"/>
+        </w:rPr>
+        <w:t>This section is undescribed yet.</w:t>
+      </w:r>
+    </w:p>
+    <w:p>
+      <w:pPr>
         <w:pStyle w:val="Titre3"/>
       </w:pPr>
-      <w:bookmarkStart w:id="59" w:name="_Toc510962866"/>
-      <w:r>
-        <w:t>File</w:t>
+      <w:bookmarkStart w:id="59" w:name="_Toc510962867"/>
+      <w:r>
+        <w:t>Namespace</w:t>
       </w:r>
       <w:r>
         <w:t>s</w:t>
@@ -15064,9 +15085,9 @@
       <w:pPr>
         <w:pStyle w:val="Titre3"/>
       </w:pPr>
-      <w:bookmarkStart w:id="60" w:name="_Toc510962867"/>
-      <w:r>
-        <w:t>Namespace</w:t>
+      <w:bookmarkStart w:id="60" w:name="_Toc510962868"/>
+      <w:r>
+        <w:t>Type</w:t>
       </w:r>
       <w:r>
         <w:t>s</w:t>
@@ -15088,11 +15109,74 @@
     </w:p>
     <w:p>
       <w:pPr>
+        <w:pStyle w:val="Titre4"/>
+      </w:pPr>
+      <w:r>
+        <w:t>Enum</w:t>
+      </w:r>
+    </w:p>
+    <w:p>
+      <w:pPr>
+        <w:rPr>
+          <w:lang w:bidi="ar-SA"/>
+        </w:rPr>
+      </w:pPr>
+      <w:r>
+        <w:rPr>
+          <w:lang w:bidi="ar-SA"/>
+        </w:rPr>
+        <w:t>This section is undescribed yet.</w:t>
+      </w:r>
+    </w:p>
+    <w:p>
+      <w:pPr>
+        <w:pStyle w:val="Titre4"/>
+      </w:pPr>
+      <w:r>
+        <w:t>Class</w:t>
+      </w:r>
+    </w:p>
+    <w:p>
+      <w:pPr>
+        <w:rPr>
+          <w:lang w:bidi="ar-SA"/>
+        </w:rPr>
+      </w:pPr>
+      <w:r>
+        <w:rPr>
+          <w:lang w:bidi="ar-SA"/>
+        </w:rPr>
+        <w:t>This section is undescribed yet.</w:t>
+      </w:r>
+    </w:p>
+    <w:p>
+      <w:pPr>
+        <w:pStyle w:val="Titre4"/>
+      </w:pPr>
+      <w:r>
+        <w:t>Interface</w:t>
+      </w:r>
+    </w:p>
+    <w:p>
+      <w:pPr>
+        <w:rPr>
+          <w:lang w:bidi="ar-SA"/>
+        </w:rPr>
+      </w:pPr>
+      <w:r>
+        <w:rPr>
+          <w:lang w:bidi="ar-SA"/>
+        </w:rPr>
+        <w:t>This section is undescribed yet.</w:t>
+      </w:r>
+    </w:p>
+    <w:p>
+      <w:pPr>
         <w:pStyle w:val="Titre3"/>
       </w:pPr>
-      <w:bookmarkStart w:id="61" w:name="_Toc510962868"/>
-      <w:r>
-        <w:t>Type</w:t>
+      <w:bookmarkStart w:id="61" w:name="_Toc510962869"/>
+      <w:r>
+        <w:t>Variable</w:t>
       </w:r>
       <w:r>
         <w:t>s</w:t>
@@ -15117,7 +15201,7 @@
         <w:pStyle w:val="Titre4"/>
       </w:pPr>
       <w:r>
-        <w:t>Enum</w:t>
+        <w:t>Instance</w:t>
       </w:r>
     </w:p>
     <w:p>
@@ -15138,7 +15222,7 @@
         <w:pStyle w:val="Titre4"/>
       </w:pPr>
       <w:r>
-        <w:t>Class</w:t>
+        <w:t>Local</w:t>
       </w:r>
     </w:p>
     <w:p>
@@ -15156,125 +15240,16 @@
     </w:p>
     <w:p>
       <w:pPr>
-        <w:pStyle w:val="Titre4"/>
-      </w:pPr>
-      <w:r>
-        <w:t>Interface</w:t>
-      </w:r>
-    </w:p>
-    <w:p>
-      <w:pPr>
-        <w:rPr>
-          <w:lang w:bidi="ar-SA"/>
-        </w:rPr>
-      </w:pPr>
-      <w:r>
-        <w:rPr>
-          <w:lang w:bidi="ar-SA"/>
-        </w:rPr>
-        <w:t>This section is undescribed yet.</w:t>
-      </w:r>
-    </w:p>
-    <w:p>
-      <w:pPr>
-        <w:spacing w:after="200"/>
-        <w:jc w:val="left"/>
-        <w:rPr>
-          <w:rFonts w:eastAsiaTheme="majorEastAsia" w:cstheme="majorBidi"/>
-          <w:b/>
-          <w:bCs/>
-          <w:iCs/>
-          <w:caps/>
-          <w:sz w:val="28"/>
-          <w:szCs w:val="40"/>
-          <w:lang w:bidi="ar-SA"/>
-        </w:rPr>
-      </w:pPr>
-      <w:r>
-        <w:br w:type="page"/>
-      </w:r>
-    </w:p>
-    <w:p>
-      <w:pPr>
         <w:pStyle w:val="Titre3"/>
       </w:pPr>
-      <w:bookmarkStart w:id="62" w:name="_Toc510962869"/>
-      <w:r>
-        <w:lastRenderedPageBreak/>
-        <w:t>Variable</w:t>
+      <w:bookmarkStart w:id="62" w:name="_Toc510962870"/>
+      <w:r>
+        <w:t>Method</w:t>
       </w:r>
       <w:r>
         <w:t>s</w:t>
       </w:r>
       <w:bookmarkEnd w:id="62"/>
-    </w:p>
-    <w:p>
-      <w:pPr>
-        <w:rPr>
-          <w:lang w:bidi="ar-SA"/>
-        </w:rPr>
-      </w:pPr>
-      <w:r>
-        <w:rPr>
-          <w:lang w:bidi="ar-SA"/>
-        </w:rPr>
-        <w:t>This section is undescribed yet.</w:t>
-      </w:r>
-    </w:p>
-    <w:p>
-      <w:pPr>
-        <w:pStyle w:val="Titre4"/>
-      </w:pPr>
-      <w:r>
-        <w:t>Instance</w:t>
-      </w:r>
-    </w:p>
-    <w:p>
-      <w:pPr>
-        <w:rPr>
-          <w:lang w:bidi="ar-SA"/>
-        </w:rPr>
-      </w:pPr>
-      <w:r>
-        <w:rPr>
-          <w:lang w:bidi="ar-SA"/>
-        </w:rPr>
-        <w:t>This section is undescribed yet.</w:t>
-      </w:r>
-    </w:p>
-    <w:p>
-      <w:pPr>
-        <w:pStyle w:val="Titre4"/>
-      </w:pPr>
-      <w:r>
-        <w:t>Local</w:t>
-      </w:r>
-    </w:p>
-    <w:p>
-      <w:pPr>
-        <w:rPr>
-          <w:lang w:bidi="ar-SA"/>
-        </w:rPr>
-      </w:pPr>
-      <w:r>
-        <w:rPr>
-          <w:lang w:bidi="ar-SA"/>
-        </w:rPr>
-        <w:t>This section is undescribed yet.</w:t>
-      </w:r>
-    </w:p>
-    <w:p>
-      <w:pPr>
-        <w:pStyle w:val="Titre3"/>
-      </w:pPr>
-      <w:bookmarkStart w:id="63" w:name="_Toc510962870"/>
-      <w:r>
-        <w:t>Method</w:t>
-      </w:r>
-      <w:r>
-        <w:t>s</w:t>
-      </w:r>
-      <w:bookmarkEnd w:id="63"/>
     </w:p>
     <w:p>
       <w:pPr>
@@ -15313,20 +15288,46 @@
       <w:pPr>
         <w:pStyle w:val="Titre2"/>
       </w:pPr>
-      <w:bookmarkStart w:id="64" w:name="_Toc510962871"/>
+      <w:bookmarkStart w:id="63" w:name="_Toc510962871"/>
       <w:r>
         <w:lastRenderedPageBreak/>
         <w:t>Comments</w:t>
       </w:r>
+      <w:bookmarkEnd w:id="63"/>
+    </w:p>
+    <w:p>
+      <w:pPr>
+        <w:pStyle w:val="Titre3"/>
+      </w:pPr>
+      <w:bookmarkStart w:id="64" w:name="_Toc510962872"/>
+      <w:r>
+        <w:t>File</w:t>
+      </w:r>
+      <w:r>
+        <w:t>s</w:t>
+      </w:r>
       <w:bookmarkEnd w:id="64"/>
     </w:p>
     <w:p>
       <w:pPr>
+        <w:rPr>
+          <w:lang w:bidi="ar-SA"/>
+        </w:rPr>
+      </w:pPr>
+      <w:r>
+        <w:rPr>
+          <w:lang w:bidi="ar-SA"/>
+        </w:rPr>
+        <w:t>This section is undescribed yet.</w:t>
+      </w:r>
+    </w:p>
+    <w:p>
+      <w:pPr>
         <w:pStyle w:val="Titre3"/>
       </w:pPr>
-      <w:bookmarkStart w:id="65" w:name="_Toc510962872"/>
-      <w:r>
-        <w:t>File</w:t>
+      <w:bookmarkStart w:id="65" w:name="_Toc510962873"/>
+      <w:r>
+        <w:t>Namespace</w:t>
       </w:r>
       <w:r>
         <w:t>s</w:t>
@@ -15350,9 +15351,9 @@
       <w:pPr>
         <w:pStyle w:val="Titre3"/>
       </w:pPr>
-      <w:bookmarkStart w:id="66" w:name="_Toc510962873"/>
-      <w:r>
-        <w:t>Namespace</w:t>
+      <w:bookmarkStart w:id="66" w:name="_Toc510962874"/>
+      <w:r>
+        <w:t>Type</w:t>
       </w:r>
       <w:r>
         <w:t>s</w:t>
@@ -15376,9 +15377,9 @@
       <w:pPr>
         <w:pStyle w:val="Titre3"/>
       </w:pPr>
-      <w:bookmarkStart w:id="67" w:name="_Toc510962874"/>
-      <w:r>
-        <w:t>Type</w:t>
+      <w:bookmarkStart w:id="67" w:name="_Toc510962875"/>
+      <w:r>
+        <w:t>Variable</w:t>
       </w:r>
       <w:r>
         <w:t>s</w:t>
@@ -15400,86 +15401,60 @@
     </w:p>
     <w:p>
       <w:pPr>
+        <w:pStyle w:val="Titre4"/>
+      </w:pPr>
+      <w:r>
+        <w:t>Instance</w:t>
+      </w:r>
+    </w:p>
+    <w:p>
+      <w:pPr>
+        <w:rPr>
+          <w:lang w:bidi="ar-SA"/>
+        </w:rPr>
+      </w:pPr>
+      <w:r>
+        <w:rPr>
+          <w:lang w:bidi="ar-SA"/>
+        </w:rPr>
+        <w:t>This section is undescribed yet.</w:t>
+      </w:r>
+    </w:p>
+    <w:p>
+      <w:pPr>
         <w:pStyle w:val="Titre3"/>
       </w:pPr>
-      <w:bookmarkStart w:id="68" w:name="_Toc510962875"/>
-      <w:r>
-        <w:t>Variable</w:t>
+      <w:bookmarkStart w:id="68" w:name="_Toc510962876"/>
+      <w:r>
+        <w:t>Method</w:t>
+      </w:r>
+      <w:bookmarkEnd w:id="68"/>
+    </w:p>
+    <w:p>
+      <w:pPr>
+        <w:rPr>
+          <w:lang w:bidi="ar-SA"/>
+        </w:rPr>
+      </w:pPr>
+      <w:r>
+        <w:rPr>
+          <w:lang w:bidi="ar-SA"/>
+        </w:rPr>
+        <w:t>This section is undescribed yet.</w:t>
+      </w:r>
+    </w:p>
+    <w:p>
+      <w:pPr>
+        <w:pStyle w:val="Titre3"/>
+      </w:pPr>
+      <w:bookmarkStart w:id="69" w:name="_Toc510962877"/>
+      <w:r>
+        <w:t>Algorithm</w:t>
       </w:r>
       <w:r>
         <w:t>s</w:t>
       </w:r>
-      <w:bookmarkEnd w:id="68"/>
-    </w:p>
-    <w:p>
-      <w:pPr>
-        <w:rPr>
-          <w:lang w:bidi="ar-SA"/>
-        </w:rPr>
-      </w:pPr>
-      <w:r>
-        <w:rPr>
-          <w:lang w:bidi="ar-SA"/>
-        </w:rPr>
-        <w:t>This section is undescribed yet.</w:t>
-      </w:r>
-    </w:p>
-    <w:p>
-      <w:pPr>
-        <w:pStyle w:val="Titre4"/>
-      </w:pPr>
-      <w:r>
-        <w:t>Instance</w:t>
-      </w:r>
-    </w:p>
-    <w:p>
-      <w:pPr>
-        <w:rPr>
-          <w:lang w:bidi="ar-SA"/>
-        </w:rPr>
-      </w:pPr>
-      <w:r>
-        <w:rPr>
-          <w:lang w:bidi="ar-SA"/>
-        </w:rPr>
-        <w:t>This section is undescribed yet.</w:t>
-      </w:r>
-    </w:p>
-    <w:p>
-      <w:pPr>
-        <w:pStyle w:val="Titre3"/>
-      </w:pPr>
-      <w:bookmarkStart w:id="69" w:name="_Toc510962876"/>
-      <w:r>
-        <w:t>Method</w:t>
-      </w:r>
       <w:bookmarkEnd w:id="69"/>
-    </w:p>
-    <w:p>
-      <w:pPr>
-        <w:rPr>
-          <w:lang w:bidi="ar-SA"/>
-        </w:rPr>
-      </w:pPr>
-      <w:r>
-        <w:rPr>
-          <w:lang w:bidi="ar-SA"/>
-        </w:rPr>
-        <w:t>This section is undescribed yet.</w:t>
-      </w:r>
-    </w:p>
-    <w:p>
-      <w:pPr>
-        <w:pStyle w:val="Titre3"/>
-      </w:pPr>
-      <w:bookmarkStart w:id="70" w:name="_Toc510962877"/>
-      <w:r>
-        <w:t>Algorithm</w:t>
-      </w:r>
-      <w:r>
-        <w:t>s</w:t>
-      </w:r>
-      <w:bookmarkEnd w:id="70"/>
     </w:p>
     <w:p>
       <w:pPr>
@@ -15518,7 +15493,7 @@
       <w:pPr>
         <w:pStyle w:val="Titre2"/>
       </w:pPr>
-      <w:bookmarkStart w:id="71" w:name="_Toc510962878"/>
+      <w:bookmarkStart w:id="70" w:name="_Toc510962878"/>
       <w:r>
         <w:lastRenderedPageBreak/>
         <w:t>F</w:t>
@@ -15526,15 +15501,38 @@
       <w:r>
         <w:t>ormatting</w:t>
       </w:r>
+      <w:bookmarkEnd w:id="70"/>
+    </w:p>
+    <w:p>
+      <w:pPr>
+        <w:pStyle w:val="Titre3"/>
+      </w:pPr>
+      <w:bookmarkStart w:id="71" w:name="_Toc510962879"/>
+      <w:r>
+        <w:t>Indentations</w:t>
+      </w:r>
       <w:bookmarkEnd w:id="71"/>
     </w:p>
     <w:p>
       <w:pPr>
+        <w:rPr>
+          <w:lang w:bidi="ar-SA"/>
+        </w:rPr>
+      </w:pPr>
+      <w:r>
+        <w:rPr>
+          <w:lang w:bidi="ar-SA"/>
+        </w:rPr>
+        <w:t>This section is undescribed yet.</w:t>
+      </w:r>
+    </w:p>
+    <w:p>
+      <w:pPr>
         <w:pStyle w:val="Titre3"/>
       </w:pPr>
-      <w:bookmarkStart w:id="72" w:name="_Toc510962879"/>
-      <w:r>
-        <w:t>Indentations</w:t>
+      <w:bookmarkStart w:id="72" w:name="_Toc510962880"/>
+      <w:r>
+        <w:t>Lines</w:t>
       </w:r>
       <w:bookmarkEnd w:id="72"/>
     </w:p>
@@ -15555,9 +15553,9 @@
       <w:pPr>
         <w:pStyle w:val="Titre3"/>
       </w:pPr>
-      <w:bookmarkStart w:id="73" w:name="_Toc510962880"/>
-      <w:r>
-        <w:t>Lines</w:t>
+      <w:bookmarkStart w:id="73" w:name="_Toc510962881"/>
+      <w:r>
+        <w:t>Brackets</w:t>
       </w:r>
       <w:bookmarkEnd w:id="73"/>
     </w:p>
@@ -15578,9 +15576,9 @@
       <w:pPr>
         <w:pStyle w:val="Titre3"/>
       </w:pPr>
-      <w:bookmarkStart w:id="74" w:name="_Toc510962881"/>
-      <w:r>
-        <w:t>Brackets</w:t>
+      <w:bookmarkStart w:id="74" w:name="_Toc510962882"/>
+      <w:r>
+        <w:t>Declarations</w:t>
       </w:r>
       <w:bookmarkEnd w:id="74"/>
     </w:p>
@@ -15601,9 +15599,9 @@
       <w:pPr>
         <w:pStyle w:val="Titre3"/>
       </w:pPr>
-      <w:bookmarkStart w:id="75" w:name="_Toc510962882"/>
-      <w:r>
-        <w:t>Declarations</w:t>
+      <w:bookmarkStart w:id="75" w:name="_Toc510962883"/>
+      <w:r>
+        <w:t>Signatures</w:t>
       </w:r>
       <w:bookmarkEnd w:id="75"/>
     </w:p>
@@ -15624,9 +15622,9 @@
       <w:pPr>
         <w:pStyle w:val="Titre3"/>
       </w:pPr>
-      <w:bookmarkStart w:id="76" w:name="_Toc510962883"/>
-      <w:r>
-        <w:t>Signatures</w:t>
+      <w:bookmarkStart w:id="76" w:name="_Toc510962884"/>
+      <w:r>
+        <w:t>Statements</w:t>
       </w:r>
       <w:bookmarkEnd w:id="76"/>
     </w:p>
@@ -15647,34 +15645,11 @@
       <w:pPr>
         <w:pStyle w:val="Titre3"/>
       </w:pPr>
-      <w:bookmarkStart w:id="77" w:name="_Toc510962884"/>
-      <w:r>
-        <w:t>Statements</w:t>
+      <w:bookmarkStart w:id="77" w:name="_Toc510962885"/>
+      <w:r>
+        <w:t>Allocations</w:t>
       </w:r>
       <w:bookmarkEnd w:id="77"/>
-    </w:p>
-    <w:p>
-      <w:pPr>
-        <w:rPr>
-          <w:lang w:bidi="ar-SA"/>
-        </w:rPr>
-      </w:pPr>
-      <w:r>
-        <w:rPr>
-          <w:lang w:bidi="ar-SA"/>
-        </w:rPr>
-        <w:t>This section is undescribed yet.</w:t>
-      </w:r>
-    </w:p>
-    <w:p>
-      <w:pPr>
-        <w:pStyle w:val="Titre3"/>
-      </w:pPr>
-      <w:bookmarkStart w:id="78" w:name="_Toc510962885"/>
-      <w:r>
-        <w:t>Allocations</w:t>
-      </w:r>
-      <w:bookmarkEnd w:id="78"/>
     </w:p>
     <w:p>
       <w:pPr>
@@ -15707,20 +15682,43 @@
       <w:pPr>
         <w:pStyle w:val="Titre1"/>
       </w:pPr>
-      <w:bookmarkStart w:id="79" w:name="_Toc510962886"/>
+      <w:bookmarkStart w:id="78" w:name="_Toc510962886"/>
       <w:r>
         <w:lastRenderedPageBreak/>
         <w:t>UI design</w:t>
       </w:r>
+      <w:bookmarkEnd w:id="78"/>
+    </w:p>
+    <w:p>
+      <w:pPr>
+        <w:pStyle w:val="Titre2"/>
+      </w:pPr>
+      <w:bookmarkStart w:id="79" w:name="_Toc510962887"/>
+      <w:r>
+        <w:t>Console</w:t>
+      </w:r>
       <w:bookmarkEnd w:id="79"/>
     </w:p>
     <w:p>
       <w:pPr>
+        <w:rPr>
+          <w:lang w:bidi="ar-SA"/>
+        </w:rPr>
+      </w:pPr>
+      <w:r>
+        <w:rPr>
+          <w:lang w:bidi="ar-SA"/>
+        </w:rPr>
+        <w:t>This section is undescribed yet.</w:t>
+      </w:r>
+    </w:p>
+    <w:p>
+      <w:pPr>
         <w:pStyle w:val="Titre2"/>
       </w:pPr>
-      <w:bookmarkStart w:id="80" w:name="_Toc510962887"/>
-      <w:r>
-        <w:t>Console</w:t>
+      <w:bookmarkStart w:id="80" w:name="_Toc510962888"/>
+      <w:r>
+        <w:t>Forms</w:t>
       </w:r>
       <w:bookmarkEnd w:id="80"/>
     </w:p>
@@ -15741,9 +15739,9 @@
       <w:pPr>
         <w:pStyle w:val="Titre2"/>
       </w:pPr>
-      <w:bookmarkStart w:id="81" w:name="_Toc510962888"/>
-      <w:r>
-        <w:t>Forms</w:t>
+      <w:bookmarkStart w:id="81" w:name="_Toc510962889"/>
+      <w:r>
+        <w:t>Web</w:t>
       </w:r>
       <w:bookmarkEnd w:id="81"/>
     </w:p>
@@ -15764,9 +15762,9 @@
       <w:pPr>
         <w:pStyle w:val="Titre2"/>
       </w:pPr>
-      <w:bookmarkStart w:id="82" w:name="_Toc510962889"/>
-      <w:r>
-        <w:t>Web</w:t>
+      <w:bookmarkStart w:id="82" w:name="_Toc510962890"/>
+      <w:r>
+        <w:t>Mobile</w:t>
       </w:r>
       <w:bookmarkEnd w:id="82"/>
     </w:p>
@@ -15787,34 +15785,11 @@
       <w:pPr>
         <w:pStyle w:val="Titre2"/>
       </w:pPr>
-      <w:bookmarkStart w:id="83" w:name="_Toc510962890"/>
-      <w:r>
-        <w:t>Mobile</w:t>
+      <w:bookmarkStart w:id="83" w:name="_Toc510962891"/>
+      <w:r>
+        <w:t>TV</w:t>
       </w:r>
       <w:bookmarkEnd w:id="83"/>
-    </w:p>
-    <w:p>
-      <w:pPr>
-        <w:rPr>
-          <w:lang w:bidi="ar-SA"/>
-        </w:rPr>
-      </w:pPr>
-      <w:r>
-        <w:rPr>
-          <w:lang w:bidi="ar-SA"/>
-        </w:rPr>
-        <w:t>This section is undescribed yet.</w:t>
-      </w:r>
-    </w:p>
-    <w:p>
-      <w:pPr>
-        <w:pStyle w:val="Titre2"/>
-      </w:pPr>
-      <w:bookmarkStart w:id="84" w:name="_Toc510962891"/>
-      <w:r>
-        <w:t>TV</w:t>
-      </w:r>
-      <w:bookmarkEnd w:id="84"/>
     </w:p>
     <w:p>
       <w:pPr>
@@ -15842,13 +15817,13 @@
           <w:docGrid w:linePitch="360"/>
         </w:sectPr>
       </w:pPr>
-      <w:bookmarkStart w:id="85" w:name="_Toc510476066"/>
+      <w:bookmarkStart w:id="84" w:name="_Toc510476066"/>
     </w:p>
     <w:p>
       <w:pPr>
         <w:pStyle w:val="Titre1"/>
       </w:pPr>
-      <w:bookmarkStart w:id="86" w:name="_Toc510962892"/>
+      <w:bookmarkStart w:id="85" w:name="_Toc510962892"/>
       <w:r>
         <w:lastRenderedPageBreak/>
         <w:t xml:space="preserve">Using </w:t>
@@ -15859,89 +15834,89 @@
       <w:r>
         <w:t xml:space="preserve"> and GitHub</w:t>
       </w:r>
+      <w:bookmarkEnd w:id="85"/>
+    </w:p>
+    <w:p>
+      <w:pPr>
+        <w:pStyle w:val="Titre2"/>
+      </w:pPr>
+      <w:bookmarkStart w:id="86" w:name="_Toc510962893"/>
+      <w:r>
+        <w:t>Naming artifacts</w:t>
+      </w:r>
       <w:bookmarkEnd w:id="86"/>
     </w:p>
     <w:p>
       <w:pPr>
-        <w:pStyle w:val="Titre2"/>
-      </w:pPr>
-      <w:bookmarkStart w:id="87" w:name="_Toc510962893"/>
-      <w:r>
-        <w:t>Naming artifacts</w:t>
+        <w:pStyle w:val="Titre3"/>
+      </w:pPr>
+      <w:bookmarkStart w:id="87" w:name="_Toc510962894"/>
+      <w:r>
+        <w:t>R</w:t>
+      </w:r>
+      <w:r>
+        <w:t>epositor</w:t>
+      </w:r>
+      <w:r>
+        <w:t>y</w:t>
       </w:r>
       <w:bookmarkEnd w:id="87"/>
     </w:p>
     <w:p>
       <w:pPr>
+        <w:rPr>
+          <w:lang w:bidi="ar-SA"/>
+        </w:rPr>
+      </w:pPr>
+      <w:r>
+        <w:rPr>
+          <w:lang w:bidi="ar-SA"/>
+        </w:rPr>
+        <w:t>&lt;</w:t>
+      </w:r>
+      <w:proofErr w:type="gramStart"/>
+      <w:r>
+        <w:rPr>
+          <w:lang w:bidi="ar-SA"/>
+        </w:rPr>
+        <w:t>project-name</w:t>
+      </w:r>
+      <w:proofErr w:type="gramEnd"/>
+      <w:r>
+        <w:rPr>
+          <w:lang w:bidi="ar-SA"/>
+        </w:rPr>
+        <w:t>&gt;</w:t>
+      </w:r>
+    </w:p>
+    <w:p>
+      <w:pPr>
+        <w:rPr>
+          <w:lang w:bidi="ar-SA"/>
+        </w:rPr>
+      </w:pPr>
+      <w:r>
+        <w:rPr>
+          <w:lang w:bidi="ar-SA"/>
+        </w:rPr>
+        <w:t>Examples: Core-Library</w:t>
+      </w:r>
+    </w:p>
+    <w:p>
+      <w:pPr>
         <w:pStyle w:val="Titre3"/>
       </w:pPr>
-      <w:bookmarkStart w:id="88" w:name="_Toc510962894"/>
-      <w:r>
-        <w:t>R</w:t>
-      </w:r>
-      <w:r>
-        <w:t>epositor</w:t>
-      </w:r>
-      <w:r>
-        <w:t>y</w:t>
+      <w:bookmarkStart w:id="88" w:name="_Toc510962895"/>
+      <w:r>
+        <w:t>B</w:t>
+      </w:r>
+      <w:r>
+        <w:t>ranch</w:t>
+      </w:r>
+      <w:r>
+        <w:t>s</w:t>
       </w:r>
       <w:bookmarkEnd w:id="88"/>
-    </w:p>
-    <w:p>
-      <w:pPr>
-        <w:rPr>
-          <w:lang w:bidi="ar-SA"/>
-        </w:rPr>
-      </w:pPr>
-      <w:r>
-        <w:rPr>
-          <w:lang w:bidi="ar-SA"/>
-        </w:rPr>
-        <w:t>&lt;</w:t>
-      </w:r>
-      <w:proofErr w:type="gramStart"/>
-      <w:r>
-        <w:rPr>
-          <w:lang w:bidi="ar-SA"/>
-        </w:rPr>
-        <w:t>project-name</w:t>
-      </w:r>
-      <w:proofErr w:type="gramEnd"/>
-      <w:r>
-        <w:rPr>
-          <w:lang w:bidi="ar-SA"/>
-        </w:rPr>
-        <w:t>&gt;</w:t>
-      </w:r>
-    </w:p>
-    <w:p>
-      <w:pPr>
-        <w:rPr>
-          <w:lang w:bidi="ar-SA"/>
-        </w:rPr>
-      </w:pPr>
-      <w:r>
-        <w:rPr>
-          <w:lang w:bidi="ar-SA"/>
-        </w:rPr>
-        <w:t>Examples: Core-Library</w:t>
-      </w:r>
-    </w:p>
-    <w:p>
-      <w:pPr>
-        <w:pStyle w:val="Titre3"/>
-      </w:pPr>
-      <w:bookmarkStart w:id="89" w:name="_Toc510962895"/>
-      <w:r>
-        <w:t>B</w:t>
-      </w:r>
-      <w:r>
-        <w:t>ranch</w:t>
-      </w:r>
-      <w:r>
-        <w:t>s</w:t>
-      </w:r>
-      <w:bookmarkEnd w:id="89"/>
     </w:p>
     <w:p>
       <w:pPr>
@@ -16139,7 +16114,7 @@
       <w:pPr>
         <w:pStyle w:val="Titre3"/>
       </w:pPr>
-      <w:bookmarkStart w:id="90" w:name="_Toc510962896"/>
+      <w:bookmarkStart w:id="89" w:name="_Toc510962896"/>
       <w:r>
         <w:t>T</w:t>
       </w:r>
@@ -16149,7 +16124,7 @@
       <w:r>
         <w:t>s</w:t>
       </w:r>
-      <w:bookmarkEnd w:id="90"/>
+      <w:bookmarkEnd w:id="89"/>
     </w:p>
     <w:p>
       <w:pPr>
@@ -16255,7 +16230,7 @@
       <w:pPr>
         <w:pStyle w:val="Titre3"/>
       </w:pPr>
-      <w:bookmarkStart w:id="91" w:name="_Toc510962897"/>
+      <w:bookmarkStart w:id="90" w:name="_Toc510962897"/>
       <w:r>
         <w:t>C</w:t>
       </w:r>
@@ -16265,7 +16240,7 @@
       <w:r>
         <w:t>s</w:t>
       </w:r>
-      <w:bookmarkEnd w:id="91"/>
+      <w:bookmarkEnd w:id="90"/>
     </w:p>
     <w:p>
       <w:pPr>
@@ -16783,13 +16758,13 @@
       <w:pPr>
         <w:pStyle w:val="Titre3"/>
       </w:pPr>
-      <w:bookmarkStart w:id="92" w:name="_Toc510962898"/>
-      <w:bookmarkStart w:id="93" w:name="_Toc510476067"/>
-      <w:bookmarkEnd w:id="85"/>
+      <w:bookmarkStart w:id="91" w:name="_Toc510962898"/>
+      <w:bookmarkStart w:id="92" w:name="_Toc510476067"/>
+      <w:bookmarkEnd w:id="84"/>
       <w:r>
         <w:t>Milestones</w:t>
       </w:r>
-      <w:bookmarkEnd w:id="92"/>
+      <w:bookmarkEnd w:id="91"/>
     </w:p>
     <w:p>
       <w:r>
@@ -16856,13 +16831,13 @@
       <w:pPr>
         <w:pStyle w:val="Titre3"/>
       </w:pPr>
-      <w:bookmarkStart w:id="94" w:name="_Toc510476071"/>
-      <w:bookmarkStart w:id="95" w:name="_Toc510962899"/>
+      <w:bookmarkStart w:id="93" w:name="_Toc510476071"/>
+      <w:bookmarkStart w:id="94" w:name="_Toc510962899"/>
       <w:r>
         <w:t>Issue Labels</w:t>
       </w:r>
+      <w:bookmarkEnd w:id="93"/>
       <w:bookmarkEnd w:id="94"/>
-      <w:bookmarkEnd w:id="95"/>
     </w:p>
     <w:p>
       <w:pPr>
@@ -18127,60 +18102,61 @@
     </w:p>
     <w:p>
       <w:pPr>
-        <w:pStyle w:val="Titre2"/>
-      </w:pPr>
-      <w:bookmarkStart w:id="96" w:name="_Toc510962900"/>
-      <w:r>
-        <w:lastRenderedPageBreak/>
-        <w:t>ZenHub</w:t>
-      </w:r>
-      <w:r>
-        <w:t xml:space="preserve"> boarding</w:t>
-      </w:r>
-      <w:bookmarkEnd w:id="96"/>
-    </w:p>
-    <w:p>
-      <w:r>
-        <w:t>One GitHub project can be used as a storyboard for one or more use case diagrams.</w:t>
-      </w:r>
-    </w:p>
-    <w:p>
-      <w:r>
-        <w:t>While this not allows advanced management yet, the author uses ZenHub and Epics.</w:t>
-      </w:r>
-    </w:p>
-    <w:p>
-      <w:pPr>
         <w:spacing w:after="200"/>
         <w:jc w:val="left"/>
         <w:rPr>
           <w:rFonts w:eastAsiaTheme="majorEastAsia" w:cstheme="majorBidi"/>
           <w:b/>
           <w:bCs/>
+          <w:i/>
           <w:iCs/>
           <w:caps/>
-          <w:sz w:val="28"/>
-          <w:szCs w:val="40"/>
-          <w:lang w:bidi="ar-SA"/>
-        </w:rPr>
-      </w:pPr>
-      <w:bookmarkStart w:id="97" w:name="_Toc510476069"/>
-      <w:bookmarkEnd w:id="93"/>
-      <w:r>
+          <w:sz w:val="30"/>
+          <w:szCs w:val="32"/>
+          <w:lang w:val="en" w:bidi="ar-SA"/>
+        </w:rPr>
+      </w:pPr>
+      <w:bookmarkStart w:id="95" w:name="_Toc510962900"/>
+      <w:r>
+        <w:lastRenderedPageBreak/>
         <w:br w:type="page"/>
       </w:r>
     </w:p>
     <w:p>
       <w:pPr>
+        <w:pStyle w:val="Titre2"/>
+      </w:pPr>
+      <w:r>
+        <w:lastRenderedPageBreak/>
+        <w:t>ZenHub</w:t>
+      </w:r>
+      <w:r>
+        <w:t xml:space="preserve"> boarding</w:t>
+      </w:r>
+      <w:bookmarkEnd w:id="95"/>
+    </w:p>
+    <w:p>
+      <w:r>
+        <w:t>One GitHub project can be used as a storyboard for one or more use case diagrams.</w:t>
+      </w:r>
+    </w:p>
+    <w:p>
+      <w:r>
+        <w:t>While this not allows advanced management yet, the author uses ZenHub and Epics.</w:t>
+      </w:r>
+    </w:p>
+    <w:p>
+      <w:pPr>
         <w:pStyle w:val="Titre3"/>
       </w:pPr>
-      <w:bookmarkStart w:id="98" w:name="_Toc510962901"/>
-      <w:r>
-        <w:lastRenderedPageBreak/>
+      <w:bookmarkStart w:id="96" w:name="_Toc510476069"/>
+      <w:bookmarkStart w:id="97" w:name="_Toc510962901"/>
+      <w:bookmarkEnd w:id="92"/>
+      <w:r>
         <w:t>Pipelines</w:t>
       </w:r>
+      <w:bookmarkEnd w:id="96"/>
       <w:bookmarkEnd w:id="97"/>
-      <w:bookmarkEnd w:id="98"/>
     </w:p>
     <w:p>
       <w:pPr>
@@ -19021,14 +18997,14 @@
       <w:pPr>
         <w:pStyle w:val="Titre3"/>
       </w:pPr>
-      <w:bookmarkStart w:id="99" w:name="_Toc510476074"/>
-      <w:bookmarkStart w:id="100" w:name="_Toc510962902"/>
-      <w:bookmarkStart w:id="101" w:name="_Toc510476070"/>
+      <w:bookmarkStart w:id="98" w:name="_Toc510476074"/>
+      <w:bookmarkStart w:id="99" w:name="_Toc510962902"/>
+      <w:bookmarkStart w:id="100" w:name="_Toc510476070"/>
       <w:r>
         <w:t>Issue as User Story</w:t>
       </w:r>
+      <w:bookmarkEnd w:id="98"/>
       <w:bookmarkEnd w:id="99"/>
-      <w:bookmarkEnd w:id="100"/>
     </w:p>
     <w:p>
       <w:pPr>
@@ -19332,10 +19308,11 @@
       <w:pPr>
         <w:pStyle w:val="Titre3"/>
       </w:pPr>
-      <w:bookmarkStart w:id="102" w:name="_Toc510962903"/>
-      <w:bookmarkStart w:id="103" w:name="_Toc510476072"/>
-      <w:bookmarkStart w:id="104" w:name="_Toc510476075"/>
-      <w:r>
+      <w:bookmarkStart w:id="101" w:name="_Toc510962903"/>
+      <w:bookmarkStart w:id="102" w:name="_Toc510476072"/>
+      <w:bookmarkStart w:id="103" w:name="_Toc510476075"/>
+      <w:r>
+        <w:lastRenderedPageBreak/>
         <w:t xml:space="preserve">Issue </w:t>
       </w:r>
       <w:r>
@@ -19344,7 +19321,7 @@
       <w:r>
         <w:t>stimate</w:t>
       </w:r>
-      <w:bookmarkEnd w:id="102"/>
+      <w:bookmarkEnd w:id="101"/>
     </w:p>
     <w:p>
       <w:pPr>
@@ -19477,7 +19454,6 @@
         <w:rPr>
           <w:lang w:bidi="ar-SA"/>
         </w:rPr>
-        <w:lastRenderedPageBreak/>
         <w:t xml:space="preserve"> </w:t>
       </w:r>
       <w:r>
@@ -19491,17 +19467,17 @@
       <w:pPr>
         <w:pStyle w:val="Titre3"/>
       </w:pPr>
-      <w:bookmarkStart w:id="105" w:name="_Toc510962904"/>
-      <w:bookmarkEnd w:id="103"/>
+      <w:bookmarkStart w:id="104" w:name="_Toc510962904"/>
+      <w:bookmarkEnd w:id="102"/>
       <w:r>
         <w:t>Issues h</w:t>
       </w:r>
       <w:r>
         <w:t>ierarchy</w:t>
       </w:r>
-      <w:bookmarkEnd w:id="105"/>
-    </w:p>
-    <w:bookmarkEnd w:id="104"/>
+      <w:bookmarkEnd w:id="104"/>
+    </w:p>
+    <w:bookmarkEnd w:id="103"/>
     <w:p>
       <w:pPr>
         <w:rPr>
@@ -19567,6 +19543,7 @@
       <w:pPr>
         <w:pStyle w:val="Code"/>
         <w:rPr>
+          <w:sz w:val="10"/>
           <w:szCs w:val="22"/>
         </w:rPr>
       </w:pPr>
@@ -19726,15 +19703,15 @@
         <w:pStyle w:val="Code"/>
       </w:pPr>
       <w:r>
-        <w:t xml:space="preserve">[Issue #2] </w:t>
-      </w:r>
-      <w:r>
-        <w:t>Create the repository</w:t>
+        <w:t>[Issue #2] Create the repository</w:t>
       </w:r>
     </w:p>
     <w:p>
       <w:pPr>
         <w:pStyle w:val="Code"/>
+        <w:rPr>
+          <w:sz w:val="10"/>
+        </w:rPr>
       </w:pPr>
     </w:p>
     <w:p>
@@ -19755,18 +19732,13 @@
       </w:r>
       <w:r>
         <w:tab/>
-        <w:t xml:space="preserve">□ </w:t>
-      </w:r>
-      <w:r>
-        <w:t xml:space="preserve">Add </w:t>
-      </w:r>
-      <w:r>
-        <w:t>a repository</w:t>
+        <w:t>□ Add a repository</w:t>
       </w:r>
     </w:p>
     <w:p>
       <w:pPr>
         <w:pStyle w:val="Code"/>
+        <w:spacing w:after="0"/>
       </w:pPr>
       <w:r>
         <w:tab/>
@@ -19785,22 +19757,24 @@
         <w:t>□ Create a first branch</w:t>
       </w:r>
     </w:p>
+    <w:p/>
     <w:p>
       <w:pPr>
         <w:pStyle w:val="Code"/>
       </w:pPr>
+      <w:r>
+        <w:t xml:space="preserve"> </w:t>
+      </w:r>
+      <w:r>
+        <w:t>[Issue #3] Setup the repository</w:t>
+      </w:r>
     </w:p>
     <w:p>
       <w:pPr>
         <w:pStyle w:val="Code"/>
-      </w:pPr>
-      <w:r>
-        <w:t>[Issue #3] Setup the repository</w:t>
-      </w:r>
-    </w:p>
-    <w:p>
-      <w:pPr>
-        <w:pStyle w:val="Code"/>
+        <w:rPr>
+          <w:sz w:val="10"/>
+        </w:rPr>
       </w:pPr>
     </w:p>
     <w:p>
@@ -19827,6 +19801,7 @@
     <w:p>
       <w:pPr>
         <w:pStyle w:val="Code"/>
+        <w:spacing w:after="0"/>
       </w:pPr>
       <w:r>
         <w:tab/>
@@ -19845,11 +19820,7 @@
         <w:t>□ Define Labels</w:t>
       </w:r>
     </w:p>
-    <w:p>
-      <w:pPr>
-        <w:pStyle w:val="Code"/>
-      </w:pPr>
-    </w:p>
+    <w:p/>
     <w:p>
       <w:pPr>
         <w:pStyle w:val="Code"/>
@@ -19943,13 +19914,13 @@
       <w:pPr>
         <w:pStyle w:val="Titre1"/>
       </w:pPr>
-      <w:bookmarkStart w:id="106" w:name="_Toc510962905"/>
-      <w:bookmarkEnd w:id="101"/>
+      <w:bookmarkStart w:id="105" w:name="_Toc510962905"/>
+      <w:bookmarkEnd w:id="100"/>
       <w:r>
         <w:lastRenderedPageBreak/>
         <w:t>Bibliography</w:t>
       </w:r>
-      <w:bookmarkEnd w:id="106"/>
+      <w:bookmarkEnd w:id="105"/>
     </w:p>
     <w:p>
       <w:pPr>
@@ -19959,7 +19930,7 @@
           <w:lang w:eastAsia="fr-FR"/>
         </w:rPr>
       </w:pPr>
-      <w:bookmarkStart w:id="107" w:name="_Toc510962906"/>
+      <w:bookmarkStart w:id="106" w:name="_Toc510962906"/>
       <w:r>
         <w:rPr>
           <w:rFonts w:eastAsia="Times New Roman"/>
@@ -19967,7 +19938,7 @@
         </w:rPr>
         <w:t>Thomson Computers</w:t>
       </w:r>
-      <w:bookmarkEnd w:id="107"/>
+      <w:bookmarkEnd w:id="106"/>
     </w:p>
     <w:p>
       <w:pPr>
@@ -20714,7 +20685,7 @@
           <w:lang w:eastAsia="fr-FR"/>
         </w:rPr>
       </w:pPr>
-      <w:bookmarkStart w:id="108" w:name="_Toc510962907"/>
+      <w:bookmarkStart w:id="107" w:name="_Toc510962907"/>
       <w:r>
         <w:rPr>
           <w:rFonts w:eastAsia="Times New Roman"/>
@@ -20722,7 +20693,7 @@
         </w:rPr>
         <w:t>PC Microprocessors and Systems</w:t>
       </w:r>
-      <w:bookmarkEnd w:id="108"/>
+      <w:bookmarkEnd w:id="107"/>
     </w:p>
     <w:p>
       <w:pPr>
@@ -21807,7 +21778,7 @@
           <w:lang w:eastAsia="fr-FR"/>
         </w:rPr>
       </w:pPr>
-      <w:bookmarkStart w:id="109" w:name="_Toc510962908"/>
+      <w:bookmarkStart w:id="108" w:name="_Toc510962908"/>
       <w:r>
         <w:rPr>
           <w:rFonts w:eastAsia="Times New Roman"/>
@@ -21815,7 +21786,7 @@
         </w:rPr>
         <w:t>Borland IDEs</w:t>
       </w:r>
-      <w:bookmarkEnd w:id="109"/>
+      <w:bookmarkEnd w:id="108"/>
     </w:p>
     <w:p>
       <w:pPr>
@@ -22058,7 +22029,7 @@
           <w:lang w:eastAsia="fr-FR"/>
         </w:rPr>
       </w:pPr>
-      <w:bookmarkStart w:id="110" w:name="_Toc510962909"/>
+      <w:bookmarkStart w:id="109" w:name="_Toc510962909"/>
       <w:r>
         <w:rPr>
           <w:rFonts w:eastAsia="Times New Roman"/>
@@ -22067,7 +22038,7 @@
         <w:lastRenderedPageBreak/>
         <w:t>C and C++ Languages</w:t>
       </w:r>
-      <w:bookmarkEnd w:id="110"/>
+      <w:bookmarkEnd w:id="109"/>
     </w:p>
     <w:p>
       <w:pPr>
@@ -22470,7 +22441,7 @@
           <w:lang w:eastAsia="fr-FR"/>
         </w:rPr>
       </w:pPr>
-      <w:bookmarkStart w:id="111" w:name="_Toc510962910"/>
+      <w:bookmarkStart w:id="110" w:name="_Toc510962910"/>
       <w:r>
         <w:rPr>
           <w:rFonts w:eastAsia="Times New Roman"/>
@@ -22478,7 +22449,7 @@
         </w:rPr>
         <w:t>C# and .NET Framework</w:t>
       </w:r>
-      <w:bookmarkEnd w:id="111"/>
+      <w:bookmarkEnd w:id="110"/>
     </w:p>
     <w:p>
       <w:pPr>
@@ -23341,7 +23312,7 @@
           <w:lang w:eastAsia="fr-FR"/>
         </w:rPr>
       </w:pPr>
-      <w:bookmarkStart w:id="112" w:name="_Toc510962911"/>
+      <w:bookmarkStart w:id="111" w:name="_Toc510962911"/>
       <w:r>
         <w:rPr>
           <w:rFonts w:eastAsia="Times New Roman"/>
@@ -23349,7 +23320,7 @@
         </w:rPr>
         <w:t>Java and Webpages</w:t>
       </w:r>
-      <w:bookmarkEnd w:id="112"/>
+      <w:bookmarkEnd w:id="111"/>
     </w:p>
     <w:p>
       <w:pPr>
@@ -23742,7 +23713,7 @@
           <w:lang w:eastAsia="fr-FR"/>
         </w:rPr>
       </w:pPr>
-      <w:bookmarkStart w:id="113" w:name="_Toc510962912"/>
+      <w:bookmarkStart w:id="112" w:name="_Toc510962912"/>
       <w:r>
         <w:rPr>
           <w:rFonts w:eastAsia="Times New Roman"/>
@@ -23750,7 +23721,7 @@
         </w:rPr>
         <w:t>Databases and SQL</w:t>
       </w:r>
-      <w:bookmarkEnd w:id="113"/>
+      <w:bookmarkEnd w:id="112"/>
     </w:p>
     <w:p>
       <w:pPr>
@@ -24315,7 +24286,7 @@
           <w:lang w:eastAsia="fr-FR"/>
         </w:rPr>
       </w:pPr>
-      <w:bookmarkStart w:id="114" w:name="_Toc510962913"/>
+      <w:bookmarkStart w:id="113" w:name="_Toc510962913"/>
       <w:r>
         <w:rPr>
           <w:rFonts w:eastAsia="Times New Roman"/>
@@ -24324,7 +24295,7 @@
         <w:lastRenderedPageBreak/>
         <w:t>Algorithmic and Artificial Intelligence</w:t>
       </w:r>
-      <w:bookmarkEnd w:id="114"/>
+      <w:bookmarkEnd w:id="113"/>
     </w:p>
     <w:p>
       <w:pPr>
@@ -25250,7 +25221,7 @@
           <w:lang w:eastAsia="fr-FR"/>
         </w:rPr>
       </w:pPr>
-      <w:bookmarkStart w:id="115" w:name="_Toc510962914"/>
+      <w:bookmarkStart w:id="114" w:name="_Toc510962914"/>
       <w:r>
         <w:rPr>
           <w:rFonts w:eastAsia="Times New Roman"/>
@@ -25258,7 +25229,7 @@
         </w:rPr>
         <w:t>Software Development</w:t>
       </w:r>
-      <w:bookmarkEnd w:id="115"/>
+      <w:bookmarkEnd w:id="114"/>
     </w:p>
     <w:p>
       <w:pPr>
@@ -26137,7 +26108,7 @@
           <w:lang w:eastAsia="fr-FR"/>
         </w:rPr>
       </w:pPr>
-      <w:bookmarkStart w:id="116" w:name="_Toc510962915"/>
+      <w:bookmarkStart w:id="115" w:name="_Toc510962915"/>
       <w:r>
         <w:rPr>
           <w:rFonts w:eastAsia="Times New Roman"/>
@@ -26145,7 +26116,7 @@
         </w:rPr>
         <w:t>Others topics</w:t>
       </w:r>
-      <w:bookmarkEnd w:id="116"/>
+      <w:bookmarkEnd w:id="115"/>
     </w:p>
     <w:p>
       <w:pPr>
@@ -26876,6 +26847,8 @@
         </w:rPr>
         <w:t xml:space="preserve"> (Jared Tendler - 2011)</w:t>
       </w:r>
+      <w:bookmarkStart w:id="116" w:name="_GoBack"/>
+      <w:bookmarkEnd w:id="116"/>
     </w:p>
     <w:sectPr>
       <w:type w:val="oddPage"/>
@@ -27055,7 +27028,7 @@
             <w:color w:val="262626" w:themeColor="text1" w:themeTint="D9"/>
             <w:sz w:val="20"/>
           </w:rPr>
-          <w:t>15</w:t>
+          <w:t>41</w:t>
         </w:r>
         <w:r>
           <w:rPr>
@@ -27104,7 +27077,7 @@
             <w:color w:val="262626" w:themeColor="text1" w:themeTint="D9"/>
             <w:sz w:val="20"/>
           </w:rPr>
-          <w:t>41</w:t>
+          <w:t>43</w:t>
         </w:r>
         <w:r>
           <w:rPr>
@@ -27241,7 +27214,7 @@
             <w:color w:val="262626" w:themeColor="text1" w:themeTint="D9"/>
             <w:sz w:val="20"/>
           </w:rPr>
-          <w:t>14</w:t>
+          <w:t>43</w:t>
         </w:r>
         <w:r>
           <w:rPr>
@@ -27290,7 +27263,7 @@
             <w:color w:val="262626" w:themeColor="text1" w:themeTint="D9"/>
             <w:sz w:val="20"/>
           </w:rPr>
-          <w:t>41</w:t>
+          <w:t>43</w:t>
         </w:r>
         <w:r>
           <w:rPr>
@@ -32961,7 +32934,7 @@
 </file>
 
 <file path=customXml/itemProps1.xml><?xml version="1.0" encoding="utf-8"?>
-<ds:datastoreItem xmlns:ds="http://schemas.openxmlformats.org/officeDocument/2006/customXml" ds:itemID="{6A6704F6-97F8-4233-8BDB-5BADFBA82391}">
+<ds:datastoreItem xmlns:ds="http://schemas.openxmlformats.org/officeDocument/2006/customXml" ds:itemID="{BFB14D7A-C361-4EC7-926F-6C0CAD6BA6A1}">
   <ds:schemaRefs>
     <ds:schemaRef ds:uri="http://schemas.openxmlformats.org/officeDocument/2006/bibliography"/>
   </ds:schemaRefs>

</xml_diff>